<commit_message>
Se agregan los puntos 2 y 3
</commit_message>
<xml_diff>
--- a/Tarea 01.docx
+++ b/Tarea 01.docx
@@ -50,39 +50,7 @@
         <w:jc w:val="both"/>
       </w:pPr>
       <w:r>
-        <w:t xml:space="preserve">La IEEE </w:t>
-      </w:r>
-      <w:proofErr w:type="spellStart"/>
-      <w:r>
-        <w:t>Computer</w:t>
-      </w:r>
-      <w:proofErr w:type="spellEnd"/>
-      <w:r>
-        <w:t xml:space="preserve"> </w:t>
-      </w:r>
-      <w:proofErr w:type="spellStart"/>
-      <w:r>
-        <w:t>Society</w:t>
-      </w:r>
-      <w:proofErr w:type="spellEnd"/>
-      <w:r>
-        <w:t xml:space="preserve"> es la principal fuente de información, inspiración y colaboración en informática e ingeniería. Conectando miembros en todo el mundo, </w:t>
-      </w:r>
-      <w:proofErr w:type="spellStart"/>
-      <w:r>
-        <w:t>Computer</w:t>
-      </w:r>
-      <w:proofErr w:type="spellEnd"/>
-      <w:r>
-        <w:t xml:space="preserve"> </w:t>
-      </w:r>
-      <w:proofErr w:type="spellStart"/>
-      <w:r>
-        <w:t>Society</w:t>
-      </w:r>
-      <w:proofErr w:type="spellEnd"/>
-      <w:r>
-        <w:t xml:space="preserve"> brinda herramientas para individuos en todas las etapas de sus carreras profesionales. Nuestros recursos confiables incluyen conferencias internacionales, publicaciones revisadas por pares, una biblioteca digital sólida, estándares reconocidos a nivel mundial y oportunidades de aprendizaje continuo.</w:t>
+        <w:t>La IEEE Computer Society es la principal fuente de información, inspiración y colaboración en informática e ingeniería. Conectando miembros en todo el mundo, Computer Society brinda herramientas para individuos en todas las etapas de sus carreras profesionales. Nuestros recursos confiables incluyen conferencias internacionales, publicaciones revisadas por pares, una biblioteca digital sólida, estándares reconocidos a nivel mundial y oportunidades de aprendizaje continuo.</w:t>
       </w:r>
     </w:p>
     <w:p>
@@ -208,6 +176,93 @@
         <w:pStyle w:val="Prrafodelista"/>
         <w:jc w:val="both"/>
       </w:pPr>
+      <w:r>
+        <w:t xml:space="preserve">Es un proyecto que es promovido por </w:t>
+      </w:r>
+      <w:r>
+        <w:t>la mayoría de los países europeos con el propósito de armonizar los sistemas de educación superior de los países pertenecientes a la UE. Este proyecto tiene unas principales medidas, las cuales son:</w:t>
+      </w:r>
+    </w:p>
+    <w:p>
+      <w:pPr>
+        <w:pStyle w:val="Prrafodelista"/>
+        <w:jc w:val="both"/>
+      </w:pPr>
+    </w:p>
+    <w:p>
+      <w:pPr>
+        <w:pStyle w:val="Prrafodelista"/>
+        <w:numPr>
+          <w:ilvl w:val="0"/>
+          <w:numId w:val="2"/>
+        </w:numPr>
+        <w:jc w:val="both"/>
+      </w:pPr>
+      <w:r>
+        <w:t>Establecimiento de un sistema de enseñanza estructurado en tres ciclos: grado, master y doctorado</w:t>
+      </w:r>
+    </w:p>
+    <w:p>
+      <w:pPr>
+        <w:pStyle w:val="Prrafodelista"/>
+        <w:numPr>
+          <w:ilvl w:val="0"/>
+          <w:numId w:val="2"/>
+        </w:numPr>
+        <w:jc w:val="both"/>
+      </w:pPr>
+      <w:r>
+        <w:t>Establecimiento de un sistema de créditos común, Sistema Europeo de Transferencia de Creditos (ECTS), y un sistema de calificaciones homogéneos en toda la Union Europea</w:t>
+      </w:r>
+    </w:p>
+    <w:p>
+      <w:pPr>
+        <w:pStyle w:val="Prrafodelista"/>
+        <w:numPr>
+          <w:ilvl w:val="0"/>
+          <w:numId w:val="2"/>
+        </w:numPr>
+        <w:jc w:val="both"/>
+      </w:pPr>
+      <w:r>
+        <w:t>Eliminacion de obstáculos para la circulación de estudiantes, investigadores, profesores y personal administrativo</w:t>
+      </w:r>
+    </w:p>
+    <w:p>
+      <w:pPr>
+        <w:pStyle w:val="Prrafodelista"/>
+        <w:numPr>
+          <w:ilvl w:val="0"/>
+          <w:numId w:val="2"/>
+        </w:numPr>
+        <w:jc w:val="both"/>
+      </w:pPr>
+      <w:r>
+        <w:t>Fomento de los programas de movilidad y de planes de formación conjuntos</w:t>
+      </w:r>
+    </w:p>
+    <w:p>
+      <w:pPr>
+        <w:pStyle w:val="Prrafodelista"/>
+        <w:numPr>
+          <w:ilvl w:val="0"/>
+          <w:numId w:val="2"/>
+        </w:numPr>
+        <w:jc w:val="both"/>
+      </w:pPr>
+      <w:r>
+        <w:t>Cambio de metodologías docentes dirigido al aprendizaje basado en competencias y el aprendizaje a lo largo de la vida</w:t>
+      </w:r>
+    </w:p>
+    <w:p>
+      <w:pPr>
+        <w:pStyle w:val="Prrafodelista"/>
+        <w:jc w:val="both"/>
+      </w:pPr>
+      <w:r>
+        <w:lastRenderedPageBreak/>
+        <w:t>Plantea un promedio de 4 años para una carrera.</w:t>
+      </w:r>
     </w:p>
     <w:p>
       <w:pPr>
@@ -224,11 +279,186 @@
         </w:numPr>
         <w:jc w:val="both"/>
       </w:pPr>
-      <w:proofErr w:type="spellStart"/>
+      <w:r>
+        <w:t>Que es el DAAD y que becas ofrece. (Consultar en la web y en la Oficina de Relaciones Internacionales (ORI) de la UTP.</w:t>
+      </w:r>
+    </w:p>
+    <w:p>
+      <w:pPr>
+        <w:pStyle w:val="Prrafodelista"/>
+        <w:jc w:val="both"/>
+      </w:pPr>
+    </w:p>
+    <w:p>
+      <w:pPr>
+        <w:pStyle w:val="Prrafodelista"/>
+        <w:jc w:val="both"/>
+      </w:pPr>
+      <w:r>
+        <w:t>El Servicio Alemán de Intercambio Académico (DAAD) es una organización promotora del intercambio internacional de estudiantes y científicos. Es la organización más grande del mundo para financiación de la movilidad científica. Como asociación, representa a nivel mundial a 231 universidades e instituciones de educación superior alemanas. El DAAD cuenta con más de 500 representantes en casi 100 países.</w:t>
+      </w:r>
+    </w:p>
+    <w:p>
+      <w:pPr>
+        <w:pStyle w:val="Prrafodelista"/>
+        <w:jc w:val="both"/>
+      </w:pPr>
+    </w:p>
+    <w:p>
+      <w:pPr>
+        <w:pStyle w:val="Prrafodelista"/>
+        <w:jc w:val="both"/>
+      </w:pPr>
+      <w:r>
+        <w:t>Ofrece las siguientes becas:</w:t>
+      </w:r>
+    </w:p>
+    <w:p>
+      <w:pPr>
+        <w:pStyle w:val="Prrafodelista"/>
+        <w:jc w:val="both"/>
+      </w:pPr>
+    </w:p>
+    <w:p>
+      <w:pPr>
+        <w:pStyle w:val="Prrafodelista"/>
+        <w:numPr>
+          <w:ilvl w:val="0"/>
+          <w:numId w:val="3"/>
+        </w:numPr>
+        <w:jc w:val="both"/>
+      </w:pPr>
+      <w:r>
+        <w:t>Becas para estudiantes de pregrado</w:t>
+      </w:r>
+    </w:p>
+    <w:p>
+      <w:pPr>
+        <w:pStyle w:val="Prrafodelista"/>
+        <w:numPr>
+          <w:ilvl w:val="0"/>
+          <w:numId w:val="3"/>
+        </w:numPr>
+        <w:jc w:val="both"/>
+      </w:pPr>
+      <w:r>
+        <w:t>Becas de posgrado</w:t>
+      </w:r>
+    </w:p>
+    <w:p>
+      <w:pPr>
+        <w:pStyle w:val="Prrafodelista"/>
+        <w:numPr>
+          <w:ilvl w:val="0"/>
+          <w:numId w:val="3"/>
+        </w:numPr>
+        <w:jc w:val="both"/>
+      </w:pPr>
+      <w:r>
+        <w:t>Becas de estancias de investigación y docencia</w:t>
+      </w:r>
+    </w:p>
+    <w:p>
+      <w:pPr>
+        <w:pStyle w:val="Prrafodelista"/>
+        <w:numPr>
+          <w:ilvl w:val="0"/>
+          <w:numId w:val="3"/>
+        </w:numPr>
+        <w:jc w:val="both"/>
+      </w:pPr>
+      <w:r>
+        <w:t>Becas para administradores universitarios</w:t>
+      </w:r>
+    </w:p>
+    <w:p>
+      <w:pPr>
+        <w:pStyle w:val="Prrafodelista"/>
+        <w:numPr>
+          <w:ilvl w:val="0"/>
+          <w:numId w:val="3"/>
+        </w:numPr>
+        <w:jc w:val="both"/>
+      </w:pPr>
+      <w:r>
+        <w:t>Programas de cooperación institucional</w:t>
+      </w:r>
+    </w:p>
+    <w:p>
+      <w:pPr>
+        <w:pStyle w:val="Prrafodelista"/>
+        <w:numPr>
+          <w:ilvl w:val="0"/>
+          <w:numId w:val="3"/>
+        </w:numPr>
+        <w:jc w:val="both"/>
+      </w:pPr>
+      <w:r>
+        <w:t xml:space="preserve">Invitacion a profesores y estudiantes alemanes </w:t>
+      </w:r>
+    </w:p>
+    <w:p>
+      <w:pPr>
+        <w:pStyle w:val="Prrafodelista"/>
+        <w:numPr>
+          <w:ilvl w:val="0"/>
+          <w:numId w:val="3"/>
+        </w:numPr>
+        <w:jc w:val="both"/>
+      </w:pPr>
+      <w:r>
+        <w:t>Becas para Alumni</w:t>
+      </w:r>
+    </w:p>
+    <w:p>
+      <w:pPr>
+        <w:pStyle w:val="Prrafodelista"/>
+        <w:jc w:val="both"/>
+      </w:pPr>
+    </w:p>
+    <w:p>
+      <w:pPr>
+        <w:pStyle w:val="Prrafodelista"/>
+        <w:numPr>
+          <w:ilvl w:val="0"/>
+          <w:numId w:val="1"/>
+        </w:numPr>
+        <w:jc w:val="both"/>
+      </w:pPr>
+      <w:r>
+        <w:t>awergv</w:t>
+      </w:r>
+    </w:p>
+    <w:p>
+      <w:pPr>
+        <w:pStyle w:val="Prrafodelista"/>
+        <w:jc w:val="both"/>
+      </w:pPr>
+    </w:p>
+    <w:p>
+      <w:pPr>
+        <w:pStyle w:val="Prrafodelista"/>
+        <w:jc w:val="both"/>
+      </w:pPr>
+    </w:p>
+    <w:p>
+      <w:pPr>
+        <w:pStyle w:val="Prrafodelista"/>
+        <w:jc w:val="both"/>
+      </w:pPr>
+    </w:p>
+    <w:p>
+      <w:pPr>
+        <w:pStyle w:val="Prrafodelista"/>
+        <w:numPr>
+          <w:ilvl w:val="0"/>
+          <w:numId w:val="1"/>
+        </w:numPr>
+        <w:jc w:val="both"/>
+      </w:pPr>
       <w:r>
         <w:t>sdf</w:t>
       </w:r>
-      <w:proofErr w:type="spellEnd"/>
     </w:p>
     <w:sectPr>
       <w:pgSz w:w="12240" w:h="15840"/>
@@ -243,6 +473,119 @@
 <file path=word/numbering.xml><?xml version="1.0" encoding="utf-8"?>
 <w:numbering xmlns:wpc="http://schemas.microsoft.com/office/word/2010/wordprocessingCanvas" xmlns:cx="http://schemas.microsoft.com/office/drawing/2014/chartex" xmlns:cx1="http://schemas.microsoft.com/office/drawing/2015/9/8/chartex" xmlns:cx2="http://schemas.microsoft.com/office/drawing/2015/10/21/chartex" xmlns:cx3="http://schemas.microsoft.com/office/drawing/2016/5/9/chartex" xmlns:cx4="http://schemas.microsoft.com/office/drawing/2016/5/10/chartex" xmlns:cx5="http://schemas.microsoft.com/office/drawing/2016/5/11/chartex" xmlns:cx6="http://schemas.microsoft.com/office/drawing/2016/5/12/chartex" xmlns:cx7="http://schemas.microsoft.com/office/drawing/2016/5/13/chartex" xmlns:cx8="http://schemas.microsoft.com/office/drawing/2016/5/14/chartex" xmlns:mc="http://schemas.openxmlformats.org/markup-compatibility/2006" xmlns:aink="http://schemas.microsoft.com/office/drawing/2016/ink" xmlns:am3d="http://schemas.microsoft.com/office/drawing/2017/model3d" xmlns:o="urn:schemas-microsoft-com:office:office" xmlns:r="http://schemas.openxmlformats.org/officeDocument/2006/relationships" xmlns:m="http://schemas.openxmlformats.org/officeDocument/2006/math" xmlns:v="urn:schemas-microsoft-com:vml" xmlns:wp14="http://schemas.microsoft.com/office/word/2010/wordprocessingDrawing" xmlns:wp="http://schemas.openxmlformats.org/drawingml/2006/wordprocessingDrawing" xmlns:w10="urn:schemas-microsoft-com:office:word" xmlns:w="http://schemas.openxmlformats.org/wordprocessingml/2006/main" xmlns:w14="http://schemas.microsoft.com/office/word/2010/wordml" xmlns:w15="http://schemas.microsoft.com/office/word/2012/wordml" xmlns:w16cex="http://schemas.microsoft.com/office/word/2018/wordml/cex" xmlns:w16cid="http://schemas.microsoft.com/office/word/2016/wordml/cid" xmlns:w16="http://schemas.microsoft.com/office/word/2018/wordml" xmlns:w16se="http://schemas.microsoft.com/office/word/2015/wordml/symex" xmlns:wpg="http://schemas.microsoft.com/office/word/2010/wordprocessingGroup" xmlns:wpi="http://schemas.microsoft.com/office/word/2010/wordprocessingInk" xmlns:wne="http://schemas.microsoft.com/office/word/2006/wordml" xmlns:wps="http://schemas.microsoft.com/office/word/2010/wordprocessingShape" mc:Ignorable="w14 w15 w16se w16cid w16 w16cex wp14">
   <w:abstractNum w:abstractNumId="0" w15:restartNumberingAfterBreak="0">
+    <w:nsid w:val="0048694D"/>
+    <w:multiLevelType w:val="hybridMultilevel"/>
+    <w:tmpl w:val="0ECE4856"/>
+    <w:lvl w:ilvl="0" w:tplc="080A0001">
+      <w:start w:val="1"/>
+      <w:numFmt w:val="bullet"/>
+      <w:lvlText w:val=""/>
+      <w:lvlJc w:val="left"/>
+      <w:pPr>
+        <w:ind w:left="1440" w:hanging="360"/>
+      </w:pPr>
+      <w:rPr>
+        <w:rFonts w:ascii="Symbol" w:hAnsi="Symbol" w:hint="default"/>
+      </w:rPr>
+    </w:lvl>
+    <w:lvl w:ilvl="1" w:tplc="080A0003" w:tentative="1">
+      <w:start w:val="1"/>
+      <w:numFmt w:val="bullet"/>
+      <w:lvlText w:val="o"/>
+      <w:lvlJc w:val="left"/>
+      <w:pPr>
+        <w:ind w:left="2160" w:hanging="360"/>
+      </w:pPr>
+      <w:rPr>
+        <w:rFonts w:ascii="Courier New" w:hAnsi="Courier New" w:cs="Courier New" w:hint="default"/>
+      </w:rPr>
+    </w:lvl>
+    <w:lvl w:ilvl="2" w:tplc="080A0005" w:tentative="1">
+      <w:start w:val="1"/>
+      <w:numFmt w:val="bullet"/>
+      <w:lvlText w:val=""/>
+      <w:lvlJc w:val="left"/>
+      <w:pPr>
+        <w:ind w:left="2880" w:hanging="360"/>
+      </w:pPr>
+      <w:rPr>
+        <w:rFonts w:ascii="Wingdings" w:hAnsi="Wingdings" w:hint="default"/>
+      </w:rPr>
+    </w:lvl>
+    <w:lvl w:ilvl="3" w:tplc="080A0001" w:tentative="1">
+      <w:start w:val="1"/>
+      <w:numFmt w:val="bullet"/>
+      <w:lvlText w:val=""/>
+      <w:lvlJc w:val="left"/>
+      <w:pPr>
+        <w:ind w:left="3600" w:hanging="360"/>
+      </w:pPr>
+      <w:rPr>
+        <w:rFonts w:ascii="Symbol" w:hAnsi="Symbol" w:hint="default"/>
+      </w:rPr>
+    </w:lvl>
+    <w:lvl w:ilvl="4" w:tplc="080A0003" w:tentative="1">
+      <w:start w:val="1"/>
+      <w:numFmt w:val="bullet"/>
+      <w:lvlText w:val="o"/>
+      <w:lvlJc w:val="left"/>
+      <w:pPr>
+        <w:ind w:left="4320" w:hanging="360"/>
+      </w:pPr>
+      <w:rPr>
+        <w:rFonts w:ascii="Courier New" w:hAnsi="Courier New" w:cs="Courier New" w:hint="default"/>
+      </w:rPr>
+    </w:lvl>
+    <w:lvl w:ilvl="5" w:tplc="080A0005" w:tentative="1">
+      <w:start w:val="1"/>
+      <w:numFmt w:val="bullet"/>
+      <w:lvlText w:val=""/>
+      <w:lvlJc w:val="left"/>
+      <w:pPr>
+        <w:ind w:left="5040" w:hanging="360"/>
+      </w:pPr>
+      <w:rPr>
+        <w:rFonts w:ascii="Wingdings" w:hAnsi="Wingdings" w:hint="default"/>
+      </w:rPr>
+    </w:lvl>
+    <w:lvl w:ilvl="6" w:tplc="080A0001" w:tentative="1">
+      <w:start w:val="1"/>
+      <w:numFmt w:val="bullet"/>
+      <w:lvlText w:val=""/>
+      <w:lvlJc w:val="left"/>
+      <w:pPr>
+        <w:ind w:left="5760" w:hanging="360"/>
+      </w:pPr>
+      <w:rPr>
+        <w:rFonts w:ascii="Symbol" w:hAnsi="Symbol" w:hint="default"/>
+      </w:rPr>
+    </w:lvl>
+    <w:lvl w:ilvl="7" w:tplc="080A0003" w:tentative="1">
+      <w:start w:val="1"/>
+      <w:numFmt w:val="bullet"/>
+      <w:lvlText w:val="o"/>
+      <w:lvlJc w:val="left"/>
+      <w:pPr>
+        <w:ind w:left="6480" w:hanging="360"/>
+      </w:pPr>
+      <w:rPr>
+        <w:rFonts w:ascii="Courier New" w:hAnsi="Courier New" w:cs="Courier New" w:hint="default"/>
+      </w:rPr>
+    </w:lvl>
+    <w:lvl w:ilvl="8" w:tplc="080A0005" w:tentative="1">
+      <w:start w:val="1"/>
+      <w:numFmt w:val="bullet"/>
+      <w:lvlText w:val=""/>
+      <w:lvlJc w:val="left"/>
+      <w:pPr>
+        <w:ind w:left="7200" w:hanging="360"/>
+      </w:pPr>
+      <w:rPr>
+        <w:rFonts w:ascii="Wingdings" w:hAnsi="Wingdings" w:hint="default"/>
+      </w:rPr>
+    </w:lvl>
+  </w:abstractNum>
+  <w:abstractNum w:abstractNumId="1" w15:restartNumberingAfterBreak="0">
     <w:nsid w:val="0FAA2837"/>
     <w:multiLevelType w:val="hybridMultilevel"/>
     <w:tmpl w:val="B7966DC2"/>
@@ -331,10 +674,10 @@
       </w:pPr>
     </w:lvl>
   </w:abstractNum>
-  <w:abstractNum w:abstractNumId="1" w15:restartNumberingAfterBreak="0">
+  <w:abstractNum w:abstractNumId="2" w15:restartNumberingAfterBreak="0">
     <w:nsid w:val="5C131EA6"/>
     <w:multiLevelType w:val="hybridMultilevel"/>
-    <w:tmpl w:val="0F3E1D28"/>
+    <w:tmpl w:val="8B8047AA"/>
     <w:lvl w:ilvl="0" w:tplc="080A0001">
       <w:start w:val="1"/>
       <w:numFmt w:val="bullet"/>
@@ -445,10 +788,13 @@
     </w:lvl>
   </w:abstractNum>
   <w:num w:numId="1">
-    <w:abstractNumId w:val="0"/>
+    <w:abstractNumId w:val="1"/>
   </w:num>
   <w:num w:numId="2">
-    <w:abstractNumId w:val="1"/>
+    <w:abstractNumId w:val="2"/>
+  </w:num>
+  <w:num w:numId="3">
+    <w:abstractNumId w:val="0"/>
   </w:num>
 </w:numbering>
 </file>

</xml_diff>